<commit_message>
Edits to Light, Parent checking + Batteries, and Open the Door
Read them over and made tiny edits, they're looking good /o/
</commit_message>
<xml_diff>
--- a/Do Nothing/Alleyway/Light+Courtyard.docx
+++ b/Do Nothing/Alleyway/Light+Courtyard.docx
@@ -13,8 +13,61 @@
           <w:bCs/>
           <w:color w:val="3D3C40"/>
         </w:rPr>
-        <w:t>--</w:t>
-      </w:r>
+        <w:t>--You continue to the light--</w:t>
+      </w:r>
+    </w:p>
+    <w:p>
+      <w:r>
+        <w:t>C</w:t>
+      </w:r>
+      <w:bookmarkStart w:id="0" w:name="_GoBack"/>
+      <w:bookmarkEnd w:id="0"/>
+      <w:r>
+        <w:t>reeped out, you quickly w</w:t>
+      </w:r>
+      <w:r>
+        <w:t xml:space="preserve">alk down to the end of the alleyway. As you exit the </w:t>
+      </w:r>
+      <w:r>
+        <w:t xml:space="preserve">alleyway, the fog clears up revealing a courtyard. Several lights decorates the empty courtyard. These lights swirl with energy giving a vibrant glow and a warm atmosphere. You slowly walk around the courtyard, admiring the lights. A few benches are scattered throughout the courtyard. You decide to sit on one. You feel the cool metal bench through your clothes, yet the lights shimmered with warmth. All of a sudden you start to feel sleepy, as if you were awake for a long time. You </w:t>
+      </w:r>
+      <w:r>
+        <w:t>try to keep awake, but your eyes do not listen and close…….</w:t>
+      </w:r>
+    </w:p>
+    <w:p>
+      <w:r>
+        <w:rPr>
+          <w:i/>
+        </w:rPr>
+        <w:t>Jolt</w:t>
+      </w:r>
+      <w:r>
+        <w:t xml:space="preserve">! A force pushes your arm and you jolt awake. Groggily you righten yourself to come face to face with a metal helmet. “Whoa!” Surprised, you stumble and trip on the backboard of the bench landing face first Moaning in pain, you pick yourself up and took a better look at the face. Coming straight out of any fantasy novel, a paladin stood in front of you. Awestruck, your jaw drops to the floor. The paladin </w:t>
+      </w:r>
+      <w:r>
+        <w:t>proudly walks up to you.</w:t>
+      </w:r>
+    </w:p>
+    <w:p>
+      <w:r>
+        <w:t xml:space="preserve">“Hello there! What’s someone young like you sleeping around here? Where’s your home?” his voice booms. </w:t>
+      </w:r>
+    </w:p>
+    <w:p>
+      <w:r>
+        <w:t>“I….I don’t have a home sir,” you stammer.</w:t>
+      </w:r>
+    </w:p>
+    <w:p>
+      <w:r>
+        <w:t>“Don’t have a home you say? Well you’re lucky to meet the great Draken today! I happen to be looking for some young blood to join our ranks. How about it?”</w:t>
+      </w:r>
+    </w:p>
+    <w:p>
+      <w:pPr>
+        <w:jc w:val="center"/>
+      </w:pPr>
       <w:r>
         <w:rPr>
           <w:rFonts w:ascii="Bookerly" w:hAnsi="Bookerly" w:cs="Bookerly"/>
@@ -22,126 +75,7 @@
           <w:bCs/>
           <w:color w:val="3D3C40"/>
         </w:rPr>
-        <w:t>You c</w:t>
-      </w:r>
-      <w:r>
-        <w:rPr>
-          <w:rFonts w:ascii="Bookerly" w:hAnsi="Bookerly" w:cs="Bookerly"/>
-          <w:b/>
-          <w:bCs/>
-          <w:color w:val="3D3C40"/>
-        </w:rPr>
-        <w:t>ontinue to the light--</w:t>
-      </w:r>
-    </w:p>
-    <w:p>
-      <w:r>
-        <w:t xml:space="preserve">You walk down to the end of the alleyway. As you exit the </w:t>
-      </w:r>
-      <w:r>
-        <w:t xml:space="preserve">alleyway, the fog clears up revealing a courtyard. Several lights decorates the empty courtyard. These lights swirl with energy giving a vibrant glow and a warm atmosphere. You slowly walk around the courtyard, admiring the lights. A few benches are scattered throughout the courtyard. You decide to sit on one. You feel the cool metal bench through your clothes, yet the lights shimmered with warmth. All of a sudden you start to feel sleepy, as if you were awake for a long time. You </w:t>
-      </w:r>
-      <w:r>
-        <w:t>try to keep awake, but your eyes do not listen and close…….</w:t>
-      </w:r>
-    </w:p>
-    <w:p>
-      <w:r>
-        <w:rPr>
-          <w:i/>
-        </w:rPr>
-        <w:t>Jolt</w:t>
-      </w:r>
-      <w:r>
-        <w:t xml:space="preserve">! A force pushes your arm and you jolt awake. Groggily you </w:t>
-      </w:r>
-      <w:proofErr w:type="spellStart"/>
-      <w:r>
-        <w:t>righten</w:t>
-      </w:r>
-      <w:proofErr w:type="spellEnd"/>
-      <w:r>
-        <w:t xml:space="preserve"> yourself to come face to face with a metal helmet. “Whoa!” Surprised, you stumble and trip on the backboard of the bench landing face first Moaning in pain, you pick yourself up and took a better look at the face. Coming straight out of any fantasy novel, a paladin stood in front of you. Awestruck, your jaw drops to the floor. The paladin </w:t>
-      </w:r>
-      <w:r>
-        <w:t>proudly walks up to you.</w:t>
-      </w:r>
-    </w:p>
-    <w:p>
-      <w:r>
-        <w:t xml:space="preserve">“Hello there! What’s someone young like you sleeping around here? Where’s your home?” his voice booms. </w:t>
-      </w:r>
-    </w:p>
-    <w:p>
-      <w:r>
-        <w:t>“I….I don’t have a home sir,” you stammer.</w:t>
-      </w:r>
-    </w:p>
-    <w:p>
-      <w:r>
-        <w:t xml:space="preserve">“Don’t have a home you say? Well you’re lucky to meet the great </w:t>
-      </w:r>
-      <w:proofErr w:type="spellStart"/>
-      <w:r>
-        <w:t>Draken</w:t>
-      </w:r>
-      <w:proofErr w:type="spellEnd"/>
-      <w:r>
-        <w:t xml:space="preserve"> today! I happen to be looking for some young blood to join our ranks. How about it?”</w:t>
-      </w:r>
-    </w:p>
-    <w:p>
-      <w:pPr>
-        <w:jc w:val="center"/>
-      </w:pPr>
-      <w:r>
-        <w:rPr>
-          <w:rFonts w:ascii="Bookerly" w:hAnsi="Bookerly" w:cs="Bookerly"/>
-          <w:b/>
-          <w:bCs/>
-          <w:color w:val="3D3C40"/>
-        </w:rPr>
-        <w:t xml:space="preserve">--Join </w:t>
-      </w:r>
-      <w:proofErr w:type="spellStart"/>
-      <w:r>
-        <w:rPr>
-          <w:rFonts w:ascii="Bookerly" w:hAnsi="Bookerly" w:cs="Bookerly"/>
-          <w:b/>
-          <w:bCs/>
-          <w:color w:val="3D3C40"/>
-        </w:rPr>
-        <w:t>Draken’s</w:t>
-      </w:r>
-      <w:proofErr w:type="spellEnd"/>
-      <w:r>
-        <w:rPr>
-          <w:rFonts w:ascii="Bookerly" w:hAnsi="Bookerly" w:cs="Bookerly"/>
-          <w:b/>
-          <w:bCs/>
-          <w:color w:val="3D3C40"/>
-        </w:rPr>
-        <w:t xml:space="preserve"> ranks or Decline hi</w:t>
-      </w:r>
-      <w:bookmarkStart w:id="0" w:name="_GoBack"/>
-      <w:bookmarkEnd w:id="0"/>
-      <w:r>
-        <w:rPr>
-          <w:rFonts w:ascii="Bookerly" w:hAnsi="Bookerly" w:cs="Bookerly"/>
-          <w:b/>
-          <w:bCs/>
-          <w:color w:val="3D3C40"/>
-        </w:rPr>
-        <w:t>s offer</w:t>
-      </w:r>
-      <w:r>
-        <w:rPr>
-          <w:rFonts w:ascii="Bookerly" w:hAnsi="Bookerly" w:cs="Bookerly"/>
-          <w:b/>
-          <w:bCs/>
-          <w:color w:val="3D3C40"/>
-        </w:rPr>
-        <w:t>--</w:t>
+        <w:t>--Join Draken’s ranks or Decline his offer--</w:t>
       </w:r>
     </w:p>
     <w:p/>

</xml_diff>